<commit_message>
edited lab 2 figure 3
</commit_message>
<xml_diff>
--- a/Papers/lab_2_Vasin_6309.docx
+++ b/Papers/lab_2_Vasin_6309.docx
@@ -822,7 +822,7 @@
                     </pic:cNvPicPr>
                   </pic:nvPicPr>
                   <pic:blipFill>
-                    <a:blip r:embed="rId4" r:link="rId5">
+                    <a:blip r:embed="rId5" r:link="rId6">
                       <a:extLst>
                         <a:ext uri="{28A0092B-C50C-407E-A947-70E740481C1C}">
                           <a14:useLocalDpi xmlns:a14="http://schemas.microsoft.com/office/drawing/2010/main" val="0"/>
@@ -1078,7 +1078,7 @@
                     </pic:cNvPicPr>
                   </pic:nvPicPr>
                   <pic:blipFill rotWithShape="1">
-                    <a:blip r:embed="rId6">
+                    <a:blip r:embed="rId7">
                       <a:extLst>
                         <a:ext uri="{28A0092B-C50C-407E-A947-70E740481C1C}">
                           <a14:useLocalDpi xmlns:a14="http://schemas.microsoft.com/office/drawing/2010/main" val="0"/>
@@ -1352,7 +1352,7 @@
                     </pic:cNvPicPr>
                   </pic:nvPicPr>
                   <pic:blipFill rotWithShape="1">
-                    <a:blip r:embed="rId7">
+                    <a:blip r:embed="rId8">
                       <a:extLst>
                         <a:ext uri="{28A0092B-C50C-407E-A947-70E740481C1C}">
                           <a14:useLocalDpi xmlns:a14="http://schemas.microsoft.com/office/drawing/2010/main" val="0"/>
@@ -1541,6 +1541,415 @@
           <w:sz w:val="28"/>
           <w:szCs w:val="28"/>
         </w:rPr>
+        <mc:AlternateContent>
+          <mc:Choice Requires="wpi">
+            <w:drawing>
+              <wp:anchor distT="0" distB="0" distL="114300" distR="114300" simplePos="0" relativeHeight="251706368" behindDoc="0" locked="0" layoutInCell="1" allowOverlap="1" wp14:anchorId="7069A96C" wp14:editId="2EE65152">
+                <wp:simplePos x="0" y="0"/>
+                <wp:positionH relativeFrom="column">
+                  <wp:posOffset>6677224</wp:posOffset>
+                </wp:positionH>
+                <wp:positionV relativeFrom="paragraph">
+                  <wp:posOffset>1417365</wp:posOffset>
+                </wp:positionV>
+                <wp:extent cx="360" cy="360"/>
+                <wp:effectExtent l="38100" t="38100" r="57150" b="57150"/>
+                <wp:wrapNone/>
+                <wp:docPr id="76" name="Ink 76"/>
+                <wp:cNvGraphicFramePr/>
+                <a:graphic xmlns:a="http://schemas.openxmlformats.org/drawingml/2006/main">
+                  <a:graphicData uri="http://schemas.microsoft.com/office/word/2010/wordprocessingInk">
+                    <w14:contentPart bwMode="auto" r:id="rId9">
+                      <w14:nvContentPartPr>
+                        <w14:cNvContentPartPr/>
+                      </w14:nvContentPartPr>
+                      <w14:xfrm>
+                        <a:off x="0" y="0"/>
+                        <a:ext cx="360" cy="360"/>
+                      </w14:xfrm>
+                    </w14:contentPart>
+                  </a:graphicData>
+                </a:graphic>
+              </wp:anchor>
+            </w:drawing>
+          </mc:Choice>
+          <mc:Fallback>
+            <w:pict>
+              <v:shapetype w14:anchorId="2CED7C0F" id="_x0000_t75" coordsize="21600,21600" o:spt="75" o:preferrelative="t" path="m@4@5l@4@11@9@11@9@5xe" filled="f" stroked="f">
+                <v:stroke joinstyle="miter"/>
+                <v:formulas>
+                  <v:f eqn="if lineDrawn pixelLineWidth 0"/>
+                  <v:f eqn="sum @0 1 0"/>
+                  <v:f eqn="sum 0 0 @1"/>
+                  <v:f eqn="prod @2 1 2"/>
+                  <v:f eqn="prod @3 21600 pixelWidth"/>
+                  <v:f eqn="prod @3 21600 pixelHeight"/>
+                  <v:f eqn="sum @0 0 1"/>
+                  <v:f eqn="prod @6 1 2"/>
+                  <v:f eqn="prod @7 21600 pixelWidth"/>
+                  <v:f eqn="sum @8 21600 0"/>
+                  <v:f eqn="prod @7 21600 pixelHeight"/>
+                  <v:f eqn="sum @10 21600 0"/>
+                </v:formulas>
+                <v:path o:extrusionok="f" gradientshapeok="t" o:connecttype="rect"/>
+                <o:lock v:ext="edit" aspectratio="t"/>
+              </v:shapetype>
+              <v:shape id="Ink 76" o:spid="_x0000_s1026" type="#_x0000_t75" style="position:absolute;margin-left:525.05pt;margin-top:110.9pt;width:1.45pt;height:1.45pt;z-index:251706368;visibility:visible;mso-wrap-style:square;mso-wrap-distance-left:9pt;mso-wrap-distance-top:0;mso-wrap-distance-right:9pt;mso-wrap-distance-bottom:0;mso-position-horizontal:absolute;mso-position-horizontal-relative:text;mso-position-vertical:absolute;mso-position-vertical-relative:text" o:gfxdata="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">
+                <v:imagedata r:id="rId10" o:title=""/>
+              </v:shape>
+            </w:pict>
+          </mc:Fallback>
+        </mc:AlternateContent>
+      </w:r>
+      <w:r>
+        <w:rPr>
+          <w:rFonts w:ascii="Times New Roman" w:eastAsia="Times New Roman" w:hAnsi="Times New Roman" w:cs="Times New Roman"/>
+          <w:noProof/>
+          <w:sz w:val="28"/>
+          <w:szCs w:val="28"/>
+        </w:rPr>
+        <mc:AlternateContent>
+          <mc:Choice Requires="wpi">
+            <w:drawing>
+              <wp:anchor distT="0" distB="0" distL="114300" distR="114300" simplePos="0" relativeHeight="251705344" behindDoc="0" locked="0" layoutInCell="1" allowOverlap="1" wp14:anchorId="2ABD5318" wp14:editId="04FFF143">
+                <wp:simplePos x="0" y="0"/>
+                <wp:positionH relativeFrom="column">
+                  <wp:posOffset>3134360</wp:posOffset>
+                </wp:positionH>
+                <wp:positionV relativeFrom="paragraph">
+                  <wp:posOffset>517525</wp:posOffset>
+                </wp:positionV>
+                <wp:extent cx="257720" cy="175680"/>
+                <wp:effectExtent l="38100" t="38100" r="47625" b="53340"/>
+                <wp:wrapNone/>
+                <wp:docPr id="75" name="Ink 75"/>
+                <wp:cNvGraphicFramePr/>
+                <a:graphic xmlns:a="http://schemas.openxmlformats.org/drawingml/2006/main">
+                  <a:graphicData uri="http://schemas.microsoft.com/office/word/2010/wordprocessingInk">
+                    <w14:contentPart bwMode="auto" r:id="rId11">
+                      <w14:nvContentPartPr>
+                        <w14:cNvContentPartPr/>
+                      </w14:nvContentPartPr>
+                      <w14:xfrm>
+                        <a:off x="0" y="0"/>
+                        <a:ext cx="257720" cy="175680"/>
+                      </w14:xfrm>
+                    </w14:contentPart>
+                  </a:graphicData>
+                </a:graphic>
+              </wp:anchor>
+            </w:drawing>
+          </mc:Choice>
+          <mc:Fallback>
+            <w:pict>
+              <v:shape w14:anchorId="5E626609" id="Ink 75" o:spid="_x0000_s1026" type="#_x0000_t75" style="position:absolute;margin-left:246.1pt;margin-top:40.05pt;width:21.75pt;height:15.25pt;z-index:251705344;visibility:visible;mso-wrap-style:square;mso-wrap-distance-left:9pt;mso-wrap-distance-top:0;mso-wrap-distance-right:9pt;mso-wrap-distance-bottom:0;mso-position-horizontal:absolute;mso-position-horizontal-relative:text;mso-position-vertical:absolute;mso-position-vertical-relative:text" o:gfxdata="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">
+                <v:imagedata r:id="rId12" o:title=""/>
+              </v:shape>
+            </w:pict>
+          </mc:Fallback>
+        </mc:AlternateContent>
+      </w:r>
+      <w:r>
+        <w:rPr>
+          <w:rFonts w:ascii="Times New Roman" w:eastAsia="Times New Roman" w:hAnsi="Times New Roman" w:cs="Times New Roman"/>
+          <w:noProof/>
+          <w:sz w:val="28"/>
+          <w:szCs w:val="28"/>
+        </w:rPr>
+        <mc:AlternateContent>
+          <mc:Choice Requires="wpi">
+            <w:drawing>
+              <wp:anchor distT="0" distB="0" distL="114300" distR="114300" simplePos="0" relativeHeight="251702272" behindDoc="0" locked="0" layoutInCell="1" allowOverlap="1" wp14:anchorId="45C18A55" wp14:editId="36EA76C1">
+                <wp:simplePos x="0" y="0"/>
+                <wp:positionH relativeFrom="column">
+                  <wp:posOffset>2987584</wp:posOffset>
+                </wp:positionH>
+                <wp:positionV relativeFrom="paragraph">
+                  <wp:posOffset>411165</wp:posOffset>
+                </wp:positionV>
+                <wp:extent cx="206280" cy="208080"/>
+                <wp:effectExtent l="57150" t="38100" r="41910" b="40005"/>
+                <wp:wrapNone/>
+                <wp:docPr id="70" name="Ink 70"/>
+                <wp:cNvGraphicFramePr/>
+                <a:graphic xmlns:a="http://schemas.openxmlformats.org/drawingml/2006/main">
+                  <a:graphicData uri="http://schemas.microsoft.com/office/word/2010/wordprocessingInk">
+                    <w14:contentPart bwMode="auto" r:id="rId13">
+                      <w14:nvContentPartPr>
+                        <w14:cNvContentPartPr/>
+                      </w14:nvContentPartPr>
+                      <w14:xfrm>
+                        <a:off x="0" y="0"/>
+                        <a:ext cx="206280" cy="208080"/>
+                      </w14:xfrm>
+                    </w14:contentPart>
+                  </a:graphicData>
+                </a:graphic>
+              </wp:anchor>
+            </w:drawing>
+          </mc:Choice>
+          <mc:Fallback>
+            <w:pict>
+              <v:shape w14:anchorId="1055FE66" id="Ink 70" o:spid="_x0000_s1026" type="#_x0000_t75" style="position:absolute;margin-left:234.55pt;margin-top:31.7pt;width:17.7pt;height:17.8pt;z-index:251702272;visibility:visible;mso-wrap-style:square;mso-wrap-distance-left:9pt;mso-wrap-distance-top:0;mso-wrap-distance-right:9pt;mso-wrap-distance-bottom:0;mso-position-horizontal:absolute;mso-position-horizontal-relative:text;mso-position-vertical:absolute;mso-position-vertical-relative:text" o:gfxdata="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">
+                <v:imagedata r:id="rId14" o:title=""/>
+              </v:shape>
+            </w:pict>
+          </mc:Fallback>
+        </mc:AlternateContent>
+      </w:r>
+      <w:r>
+        <w:rPr>
+          <w:rFonts w:ascii="Times New Roman" w:eastAsia="Times New Roman" w:hAnsi="Times New Roman" w:cs="Times New Roman"/>
+          <w:noProof/>
+          <w:sz w:val="28"/>
+          <w:szCs w:val="28"/>
+        </w:rPr>
+        <mc:AlternateContent>
+          <mc:Choice Requires="wpi">
+            <w:drawing>
+              <wp:anchor distT="0" distB="0" distL="114300" distR="114300" simplePos="0" relativeHeight="251701248" behindDoc="0" locked="0" layoutInCell="1" allowOverlap="1" wp14:anchorId="7F244613" wp14:editId="564E919D">
+                <wp:simplePos x="0" y="0"/>
+                <wp:positionH relativeFrom="column">
+                  <wp:posOffset>5365115</wp:posOffset>
+                </wp:positionH>
+                <wp:positionV relativeFrom="paragraph">
+                  <wp:posOffset>955675</wp:posOffset>
+                </wp:positionV>
+                <wp:extent cx="423545" cy="295275"/>
+                <wp:effectExtent l="57150" t="38100" r="33655" b="47625"/>
+                <wp:wrapNone/>
+                <wp:docPr id="68" name="Ink 68"/>
+                <wp:cNvGraphicFramePr/>
+                <a:graphic xmlns:a="http://schemas.openxmlformats.org/drawingml/2006/main">
+                  <a:graphicData uri="http://schemas.microsoft.com/office/word/2010/wordprocessingInk">
+                    <w14:contentPart bwMode="auto" r:id="rId15">
+                      <w14:nvContentPartPr>
+                        <w14:cNvContentPartPr/>
+                      </w14:nvContentPartPr>
+                      <w14:xfrm>
+                        <a:off x="0" y="0"/>
+                        <a:ext cx="423545" cy="295275"/>
+                      </w14:xfrm>
+                    </w14:contentPart>
+                  </a:graphicData>
+                </a:graphic>
+              </wp:anchor>
+            </w:drawing>
+          </mc:Choice>
+          <mc:Fallback>
+            <w:pict>
+              <v:shape w14:anchorId="56D57E64" id="Ink 68" o:spid="_x0000_s1026" type="#_x0000_t75" style="position:absolute;margin-left:421.75pt;margin-top:74.55pt;width:34.75pt;height:24.65pt;z-index:251701248;visibility:visible;mso-wrap-style:square;mso-wrap-distance-left:9pt;mso-wrap-distance-top:0;mso-wrap-distance-right:9pt;mso-wrap-distance-bottom:0;mso-position-horizontal:absolute;mso-position-horizontal-relative:text;mso-position-vertical:absolute;mso-position-vertical-relative:text" o:gfxdata="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">
+                <v:imagedata r:id="rId16" o:title=""/>
+              </v:shape>
+            </w:pict>
+          </mc:Fallback>
+        </mc:AlternateContent>
+      </w:r>
+      <w:r>
+        <w:rPr>
+          <w:rFonts w:ascii="Times New Roman" w:eastAsia="Times New Roman" w:hAnsi="Times New Roman" w:cs="Times New Roman"/>
+          <w:noProof/>
+          <w:sz w:val="28"/>
+          <w:szCs w:val="28"/>
+        </w:rPr>
+        <mc:AlternateContent>
+          <mc:Choice Requires="wpi">
+            <w:drawing>
+              <wp:anchor distT="0" distB="0" distL="114300" distR="114300" simplePos="0" relativeHeight="251687936" behindDoc="0" locked="0" layoutInCell="1" allowOverlap="1" wp14:anchorId="2FC19973" wp14:editId="1B7BE075">
+                <wp:simplePos x="0" y="0"/>
+                <wp:positionH relativeFrom="column">
+                  <wp:posOffset>5380355</wp:posOffset>
+                </wp:positionH>
+                <wp:positionV relativeFrom="paragraph">
+                  <wp:posOffset>1741805</wp:posOffset>
+                </wp:positionV>
+                <wp:extent cx="317500" cy="241935"/>
+                <wp:effectExtent l="57150" t="38100" r="44450" b="43815"/>
+                <wp:wrapNone/>
+                <wp:docPr id="40" name="Ink 40"/>
+                <wp:cNvGraphicFramePr/>
+                <a:graphic xmlns:a="http://schemas.openxmlformats.org/drawingml/2006/main">
+                  <a:graphicData uri="http://schemas.microsoft.com/office/word/2010/wordprocessingInk">
+                    <w14:contentPart bwMode="auto" r:id="rId17">
+                      <w14:nvContentPartPr>
+                        <w14:cNvContentPartPr/>
+                      </w14:nvContentPartPr>
+                      <w14:xfrm>
+                        <a:off x="0" y="0"/>
+                        <a:ext cx="317500" cy="241935"/>
+                      </w14:xfrm>
+                    </w14:contentPart>
+                  </a:graphicData>
+                </a:graphic>
+              </wp:anchor>
+            </w:drawing>
+          </mc:Choice>
+          <mc:Fallback>
+            <w:pict>
+              <v:shape w14:anchorId="5036A15D" id="Ink 40" o:spid="_x0000_s1026" type="#_x0000_t75" style="position:absolute;margin-left:422.95pt;margin-top:136.45pt;width:26.4pt;height:20.45pt;z-index:251687936;visibility:visible;mso-wrap-style:square;mso-wrap-distance-left:9pt;mso-wrap-distance-top:0;mso-wrap-distance-right:9pt;mso-wrap-distance-bottom:0;mso-position-horizontal:absolute;mso-position-horizontal-relative:text;mso-position-vertical:absolute;mso-position-vertical-relative:text" o:gfxdata="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">
+                <v:imagedata r:id="rId18" o:title=""/>
+              </v:shape>
+            </w:pict>
+          </mc:Fallback>
+        </mc:AlternateContent>
+      </w:r>
+      <w:r>
+        <w:rPr>
+          <w:rFonts w:ascii="Times New Roman" w:eastAsia="Times New Roman" w:hAnsi="Times New Roman" w:cs="Times New Roman"/>
+          <w:noProof/>
+          <w:sz w:val="28"/>
+          <w:szCs w:val="28"/>
+        </w:rPr>
+        <mc:AlternateContent>
+          <mc:Choice Requires="wpi">
+            <w:drawing>
+              <wp:anchor distT="0" distB="0" distL="114300" distR="114300" simplePos="0" relativeHeight="251678720" behindDoc="0" locked="0" layoutInCell="1" allowOverlap="1" wp14:anchorId="1B008F74" wp14:editId="3FDCD5AC">
+                <wp:simplePos x="0" y="0"/>
+                <wp:positionH relativeFrom="column">
+                  <wp:posOffset>5383530</wp:posOffset>
+                </wp:positionH>
+                <wp:positionV relativeFrom="paragraph">
+                  <wp:posOffset>2555240</wp:posOffset>
+                </wp:positionV>
+                <wp:extent cx="373890" cy="211455"/>
+                <wp:effectExtent l="38100" t="38100" r="45720" b="55245"/>
+                <wp:wrapNone/>
+                <wp:docPr id="31" name="Ink 31"/>
+                <wp:cNvGraphicFramePr/>
+                <a:graphic xmlns:a="http://schemas.openxmlformats.org/drawingml/2006/main">
+                  <a:graphicData uri="http://schemas.microsoft.com/office/word/2010/wordprocessingInk">
+                    <w14:contentPart bwMode="auto" r:id="rId19">
+                      <w14:nvContentPartPr>
+                        <w14:cNvContentPartPr/>
+                      </w14:nvContentPartPr>
+                      <w14:xfrm>
+                        <a:off x="0" y="0"/>
+                        <a:ext cx="373890" cy="211455"/>
+                      </w14:xfrm>
+                    </w14:contentPart>
+                  </a:graphicData>
+                </a:graphic>
+              </wp:anchor>
+            </w:drawing>
+          </mc:Choice>
+          <mc:Fallback>
+            <w:pict>
+              <v:shape w14:anchorId="5FE592AF" id="Ink 31" o:spid="_x0000_s1026" type="#_x0000_t75" style="position:absolute;margin-left:423.2pt;margin-top:200.5pt;width:30.9pt;height:18.05pt;z-index:251678720;visibility:visible;mso-wrap-style:square;mso-wrap-distance-left:9pt;mso-wrap-distance-top:0;mso-wrap-distance-right:9pt;mso-wrap-distance-bottom:0;mso-position-horizontal:absolute;mso-position-horizontal-relative:text;mso-position-vertical:absolute;mso-position-vertical-relative:text" o:gfxdata="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">
+                <v:imagedata r:id="rId20" o:title=""/>
+              </v:shape>
+            </w:pict>
+          </mc:Fallback>
+        </mc:AlternateContent>
+      </w:r>
+      <w:r>
+        <w:rPr>
+          <w:rFonts w:ascii="Times New Roman" w:eastAsia="Times New Roman" w:hAnsi="Times New Roman" w:cs="Times New Roman"/>
+          <w:noProof/>
+          <w:sz w:val="28"/>
+          <w:szCs w:val="28"/>
+        </w:rPr>
+        <mc:AlternateContent>
+          <mc:Choice Requires="wpi">
+            <w:drawing>
+              <wp:anchor distT="0" distB="0" distL="114300" distR="114300" simplePos="0" relativeHeight="251668480" behindDoc="0" locked="0" layoutInCell="1" allowOverlap="1" wp14:anchorId="5E78E1D2" wp14:editId="62D2E371">
+                <wp:simplePos x="0" y="0"/>
+                <wp:positionH relativeFrom="column">
+                  <wp:posOffset>5360670</wp:posOffset>
+                </wp:positionH>
+                <wp:positionV relativeFrom="paragraph">
+                  <wp:posOffset>455295</wp:posOffset>
+                </wp:positionV>
+                <wp:extent cx="377240" cy="219075"/>
+                <wp:effectExtent l="38100" t="38100" r="3810" b="47625"/>
+                <wp:wrapNone/>
+                <wp:docPr id="14" name="Ink 14"/>
+                <wp:cNvGraphicFramePr/>
+                <a:graphic xmlns:a="http://schemas.openxmlformats.org/drawingml/2006/main">
+                  <a:graphicData uri="http://schemas.microsoft.com/office/word/2010/wordprocessingInk">
+                    <w14:contentPart bwMode="auto" r:id="rId21">
+                      <w14:nvContentPartPr>
+                        <w14:cNvContentPartPr/>
+                      </w14:nvContentPartPr>
+                      <w14:xfrm>
+                        <a:off x="0" y="0"/>
+                        <a:ext cx="377240" cy="219075"/>
+                      </w14:xfrm>
+                    </w14:contentPart>
+                  </a:graphicData>
+                </a:graphic>
+              </wp:anchor>
+            </w:drawing>
+          </mc:Choice>
+          <mc:Fallback>
+            <w:pict>
+              <v:shape w14:anchorId="29AAC33B" id="Ink 14" o:spid="_x0000_s1026" type="#_x0000_t75" style="position:absolute;margin-left:421.4pt;margin-top:35.15pt;width:31.1pt;height:18.65pt;z-index:251668480;visibility:visible;mso-wrap-style:square;mso-wrap-distance-left:9pt;mso-wrap-distance-top:0;mso-wrap-distance-right:9pt;mso-wrap-distance-bottom:0;mso-position-horizontal:absolute;mso-position-horizontal-relative:text;mso-position-vertical:absolute;mso-position-vertical-relative:text" o:gfxdata="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">
+                <v:imagedata r:id="rId22" o:title=""/>
+              </v:shape>
+            </w:pict>
+          </mc:Fallback>
+        </mc:AlternateContent>
+      </w:r>
+      <w:r>
+        <w:rPr>
+          <w:rFonts w:ascii="Times New Roman" w:eastAsia="Times New Roman" w:hAnsi="Times New Roman" w:cs="Times New Roman"/>
+          <w:noProof/>
+          <w:sz w:val="28"/>
+          <w:szCs w:val="28"/>
+        </w:rPr>
+        <mc:AlternateContent>
+          <mc:Choice Requires="wpi">
+            <w:drawing>
+              <wp:anchor distT="0" distB="0" distL="114300" distR="114300" simplePos="0" relativeHeight="251661312" behindDoc="0" locked="0" layoutInCell="1" allowOverlap="1" wp14:anchorId="28EAA54B" wp14:editId="3F49A55E">
+                <wp:simplePos x="0" y="0"/>
+                <wp:positionH relativeFrom="column">
+                  <wp:posOffset>5389245</wp:posOffset>
+                </wp:positionH>
+                <wp:positionV relativeFrom="paragraph">
+                  <wp:posOffset>2843530</wp:posOffset>
+                </wp:positionV>
+                <wp:extent cx="181440" cy="91080"/>
+                <wp:effectExtent l="38100" t="57150" r="47625" b="42545"/>
+                <wp:wrapNone/>
+                <wp:docPr id="3" name="Ink 3"/>
+                <wp:cNvGraphicFramePr/>
+                <a:graphic xmlns:a="http://schemas.openxmlformats.org/drawingml/2006/main">
+                  <a:graphicData uri="http://schemas.microsoft.com/office/word/2010/wordprocessingInk">
+                    <w14:contentPart bwMode="auto" r:id="rId23">
+                      <w14:nvContentPartPr>
+                        <w14:cNvContentPartPr/>
+                      </w14:nvContentPartPr>
+                      <w14:xfrm>
+                        <a:off x="0" y="0"/>
+                        <a:ext cx="181440" cy="91080"/>
+                      </w14:xfrm>
+                    </w14:contentPart>
+                  </a:graphicData>
+                </a:graphic>
+                <wp14:sizeRelH relativeFrom="margin">
+                  <wp14:pctWidth>0</wp14:pctWidth>
+                </wp14:sizeRelH>
+                <wp14:sizeRelV relativeFrom="margin">
+                  <wp14:pctHeight>0</wp14:pctHeight>
+                </wp14:sizeRelV>
+              </wp:anchor>
+            </w:drawing>
+          </mc:Choice>
+          <mc:Fallback>
+            <w:pict>
+              <v:shape w14:anchorId="77B53A3F" id="Ink 3" o:spid="_x0000_s1026" type="#_x0000_t75" style="position:absolute;margin-left:423.65pt;margin-top:223.2pt;width:15.75pt;height:8.55pt;z-index:251661312;visibility:visible;mso-wrap-style:square;mso-width-percent:0;mso-height-percent:0;mso-wrap-distance-left:9pt;mso-wrap-distance-top:0;mso-wrap-distance-right:9pt;mso-wrap-distance-bottom:0;mso-position-horizontal:absolute;mso-position-horizontal-relative:text;mso-position-vertical:absolute;mso-position-vertical-relative:text;mso-width-percent:0;mso-height-percent:0;mso-width-relative:margin;mso-height-relative:margin" o:gfxdata="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">
+                <v:imagedata r:id="rId24" o:title=""/>
+              </v:shape>
+            </w:pict>
+          </mc:Fallback>
+        </mc:AlternateContent>
+      </w:r>
+      <w:r>
+        <w:rPr>
+          <w:rFonts w:ascii="Times New Roman" w:eastAsia="Times New Roman" w:hAnsi="Times New Roman" w:cs="Times New Roman"/>
+          <w:noProof/>
+          <w:sz w:val="28"/>
+          <w:szCs w:val="28"/>
+        </w:rPr>
         <w:drawing>
           <wp:inline distT="0" distB="0" distL="0" distR="0" wp14:anchorId="473E2703" wp14:editId="121F0581">
             <wp:extent cx="5551475" cy="3480828"/>
@@ -1559,7 +1968,7 @@
                     </pic:cNvPicPr>
                   </pic:nvPicPr>
                   <pic:blipFill rotWithShape="1">
-                    <a:blip r:embed="rId8">
+                    <a:blip r:embed="rId25">
                       <a:extLst>
                         <a:ext uri="{28A0092B-C50C-407E-A947-70E740481C1C}">
                           <a14:useLocalDpi xmlns:a14="http://schemas.microsoft.com/office/drawing/2010/main" val="0"/>
@@ -1664,34 +2073,102 @@
         <w:jc w:val="both"/>
         <w:rPr>
           <w:rFonts w:ascii="Times New Roman" w:eastAsia="Times New Roman" w:hAnsi="Times New Roman" w:cs="Times New Roman"/>
-          <w:color w:val="000000"/>
-          <w:sz w:val="28"/>
-          <w:szCs w:val="28"/>
-        </w:rPr>
-      </w:pPr>
-      <w:r>
-        <w:rPr>
-          <w:rFonts w:ascii="Times New Roman" w:eastAsia="Times New Roman" w:hAnsi="Times New Roman" w:cs="Times New Roman"/>
-          <w:color w:val="000000"/>
+          <w:sz w:val="28"/>
+          <w:szCs w:val="28"/>
+        </w:rPr>
+      </w:pPr>
+      <w:r>
+        <w:rPr>
+          <w:rFonts w:ascii="Times New Roman" w:eastAsia="Times New Roman" w:hAnsi="Times New Roman" w:cs="Times New Roman"/>
           <w:sz w:val="28"/>
           <w:szCs w:val="28"/>
         </w:rPr>
         <w:lastRenderedPageBreak/>
-        <w:t>На приведённом выше графике можно заметить, что чем выше напряжение на затворе – тем выше ток стока.</w:t>
-      </w:r>
-      <w:r>
-        <w:rPr>
-          <w:rFonts w:ascii="Times New Roman" w:eastAsia="Times New Roman" w:hAnsi="Times New Roman" w:cs="Times New Roman"/>
-          <w:color w:val="000000"/>
-          <w:sz w:val="28"/>
-          <w:szCs w:val="28"/>
-        </w:rPr>
-        <w:t xml:space="preserve"> Это происходит из-за того что при слишком маленьком напряжении затвор не открывается и ток через сток-исток не проходит.</w:t>
-      </w:r>
-      <w:r>
-        <w:rPr>
-          <w:rFonts w:ascii="Times New Roman" w:eastAsia="Times New Roman" w:hAnsi="Times New Roman" w:cs="Times New Roman"/>
-          <w:color w:val="000000"/>
+        <w:t xml:space="preserve">На приведённом выше графике можно заметить, что чем выше напряжение на затворе – тем выше ток </w:t>
+      </w:r>
+      <w:r>
+        <w:rPr>
+          <w:rFonts w:ascii="Times New Roman" w:eastAsia="Times New Roman" w:hAnsi="Times New Roman" w:cs="Times New Roman"/>
+          <w:sz w:val="28"/>
+          <w:szCs w:val="28"/>
+        </w:rPr>
+        <w:t>сток-исток</w:t>
+      </w:r>
+      <w:r>
+        <w:rPr>
+          <w:rFonts w:ascii="Times New Roman" w:eastAsia="Times New Roman" w:hAnsi="Times New Roman" w:cs="Times New Roman"/>
+          <w:sz w:val="28"/>
+          <w:szCs w:val="28"/>
+        </w:rPr>
+        <w:t>.</w:t>
+      </w:r>
+      <w:r>
+        <w:rPr>
+          <w:rFonts w:ascii="Times New Roman" w:eastAsia="Times New Roman" w:hAnsi="Times New Roman" w:cs="Times New Roman"/>
+          <w:sz w:val="28"/>
+          <w:szCs w:val="28"/>
+        </w:rPr>
+        <w:t xml:space="preserve"> </w:t>
+      </w:r>
+      <w:r>
+        <w:rPr>
+          <w:rFonts w:ascii="Times New Roman" w:eastAsia="Times New Roman" w:hAnsi="Times New Roman" w:cs="Times New Roman"/>
+          <w:sz w:val="28"/>
+          <w:szCs w:val="28"/>
+        </w:rPr>
+        <w:t>П</w:t>
+      </w:r>
+      <w:r>
+        <w:rPr>
+          <w:rFonts w:ascii="Times New Roman" w:eastAsia="Times New Roman" w:hAnsi="Times New Roman" w:cs="Times New Roman"/>
+          <w:sz w:val="28"/>
+          <w:szCs w:val="28"/>
+        </w:rPr>
+        <w:t>ри слишком маленьком напряжении</w:t>
+      </w:r>
+      <w:r>
+        <w:rPr>
+          <w:rFonts w:ascii="Times New Roman" w:eastAsia="Times New Roman" w:hAnsi="Times New Roman" w:cs="Times New Roman"/>
+          <w:sz w:val="28"/>
+          <w:szCs w:val="28"/>
+        </w:rPr>
+        <w:t xml:space="preserve"> на затворе -</w:t>
+      </w:r>
+      <w:r>
+        <w:rPr>
+          <w:rFonts w:ascii="Times New Roman" w:eastAsia="Times New Roman" w:hAnsi="Times New Roman" w:cs="Times New Roman"/>
+          <w:sz w:val="28"/>
+          <w:szCs w:val="28"/>
+        </w:rPr>
+        <w:t xml:space="preserve"> затвор не открывается и ток через сток-исток не проходит</w:t>
+      </w:r>
+      <w:r>
+        <w:rPr>
+          <w:rFonts w:ascii="Times New Roman" w:eastAsia="Times New Roman" w:hAnsi="Times New Roman" w:cs="Times New Roman"/>
+          <w:sz w:val="28"/>
+          <w:szCs w:val="28"/>
+        </w:rPr>
+        <w:t xml:space="preserve"> (для красного графика)</w:t>
+      </w:r>
+      <w:r>
+        <w:rPr>
+          <w:rFonts w:ascii="Times New Roman" w:eastAsia="Times New Roman" w:hAnsi="Times New Roman" w:cs="Times New Roman"/>
+          <w:sz w:val="28"/>
+          <w:szCs w:val="28"/>
+        </w:rPr>
+        <w:t>.</w:t>
+      </w:r>
+      <w:r>
+        <w:rPr>
+          <w:rFonts w:ascii="Times New Roman" w:eastAsia="Times New Roman" w:hAnsi="Times New Roman" w:cs="Times New Roman"/>
+          <w:sz w:val="28"/>
+          <w:szCs w:val="28"/>
+        </w:rPr>
+        <w:t xml:space="preserve"> Для желтого графика, например, уже есть некоторое напряжение на затворе и поэтому транзистор едва открылся и стал пропускать ток.</w:t>
+      </w:r>
+      <w:r>
+        <w:rPr>
+          <w:rFonts w:ascii="Times New Roman" w:eastAsia="Times New Roman" w:hAnsi="Times New Roman" w:cs="Times New Roman"/>
           <w:sz w:val="28"/>
           <w:szCs w:val="28"/>
         </w:rPr>
@@ -2470,6 +2947,250 @@
 </w:styles>
 </file>
 
+<file path=word/ink/ink1.xml><?xml version="1.0" encoding="utf-8"?>
+<inkml:ink xmlns:inkml="http://www.w3.org/2003/InkML">
+  <inkml:definitions>
+    <inkml:context xml:id="ctx0">
+      <inkml:inkSource xml:id="inkSrc0">
+        <inkml:traceFormat>
+          <inkml:channel name="X" type="integer" min="-2.14748E9" max="2.14748E9" units="cm"/>
+          <inkml:channel name="Y" type="integer" min="-2.14748E9" max="2.14748E9" units="cm"/>
+          <inkml:channel name="F" type="integer" max="32767" units="dev"/>
+        </inkml:traceFormat>
+        <inkml:channelProperties>
+          <inkml:channelProperty channel="X" name="resolution" value="1000" units="1/cm"/>
+          <inkml:channelProperty channel="Y" name="resolution" value="1000" units="1/cm"/>
+          <inkml:channelProperty channel="F" name="resolution" value="0" units="1/dev"/>
+        </inkml:channelProperties>
+      </inkml:inkSource>
+      <inkml:timestamp xml:id="ts0" timeString="2021-12-19T14:31:14.443"/>
+    </inkml:context>
+    <inkml:brush xml:id="br0">
+      <inkml:brushProperty name="width" value="0.05" units="cm"/>
+      <inkml:brushProperty name="height" value="0.05" units="cm"/>
+      <inkml:brushProperty name="color" value="#F6630D"/>
+    </inkml:brush>
+  </inkml:definitions>
+  <inkml:trace contextRef="#ctx0" brushRef="#br0">0 0 24575</inkml:trace>
+</inkml:ink>
+</file>
+
+<file path=word/ink/ink2.xml><?xml version="1.0" encoding="utf-8"?>
+<inkml:ink xmlns:inkml="http://www.w3.org/2003/InkML">
+  <inkml:definitions>
+    <inkml:context xml:id="ctx0">
+      <inkml:inkSource xml:id="inkSrc0">
+        <inkml:traceFormat>
+          <inkml:channel name="X" type="integer" min="-2.14748E9" max="2.14748E9" units="cm"/>
+          <inkml:channel name="Y" type="integer" min="-2.14748E9" max="2.14748E9" units="cm"/>
+          <inkml:channel name="F" type="integer" max="32767" units="dev"/>
+        </inkml:traceFormat>
+        <inkml:channelProperties>
+          <inkml:channelProperty channel="X" name="resolution" value="1000" units="1/cm"/>
+          <inkml:channelProperty channel="Y" name="resolution" value="1000" units="1/cm"/>
+          <inkml:channelProperty channel="F" name="resolution" value="0" units="1/dev"/>
+        </inkml:channelProperties>
+      </inkml:inkSource>
+      <inkml:timestamp xml:id="ts0" timeString="2021-12-19T14:31:01.391"/>
+    </inkml:context>
+    <inkml:brush xml:id="br0">
+      <inkml:brushProperty name="width" value="0.05" units="cm"/>
+      <inkml:brushProperty name="height" value="0.05" units="cm"/>
+      <inkml:brushProperty name="color" value="#F6630D"/>
+    </inkml:brush>
+  </inkml:definitions>
+  <inkml:trace contextRef="#ctx0" brushRef="#br0">337 1 24575,'-14'1'0,"0"1"0,0 1 0,0 0 0,0 1 0,1 1 0,0 0 0,-21 11 0,-7 5 0,-43 31 0,78-47 0,0 1 0,1 0 0,-1-1 0,1 2 0,0-1 0,1 0 0,0 1 0,0 0 0,0 0 0,1 0 0,0 1 0,-3 11 0,0 0 0,2-1 0,0 1 0,1 0 0,-1 21 0,4-39 0,0 1 0,0-1 0,0 1 0,1 0 0,-1-1 0,0 1 0,0-1 0,1 0 0,-1 1 0,1-1 0,0 1 0,-1-1 0,1 0 0,0 1 0,0-1 0,0 0 0,0 0 0,0 0 0,0 1 0,0-1 0,2 1 0,0 0 0,1 0 0,-1 0 0,0-1 0,1 0 0,-1 1 0,1-1 0,-1-1 0,1 1 0,4 0 0,10 0 0,0-1 0,0 0 0,19-4 0,-25 3 0,-1 0 0,0 0 0,-1-1 0,1 0 0,-1-1 0,0 0 0,13-5 0,-19 6 0,0-1 0,-1 1 0,1-1 0,0 1 0,-1-1 0,0 0 0,1 0 0,-1-1 0,-1 1 0,1-1 0,0 1 0,-1-1 0,0 0 0,0 0 0,0 0 0,0 0 0,2-7 0,-3 5 0,2 0 0,-1 0 0,0 1 0,1-1 0,7-9 0,-10 14 0,1 1 0,-1-1 0,1 0 0,-1 1 0,1-1 0,-1 0 0,1 1 0,0-1 0,-1 1 0,1-1 0,0 1 0,0-1 0,-1 1 0,1 0 0,0-1 0,0 1 0,0 0 0,-1 0 0,1 0 0,0-1 0,0 1 0,0 0 0,0 0 0,0 0 0,-1 0 0,1 0 0,0 1 0,0-1 0,0 0 0,0 0 0,-1 1 0,1-1 0,0 0 0,0 1 0,0-1 0,-1 0 0,1 1 0,0-1 0,-1 1 0,1 0 0,0-1 0,-1 1 0,1-1 0,-1 1 0,1 0 0,-1-1 0,1 1 0,-1 0 0,0 0 0,1 0 0,-1-1 0,0 1 0,1 0 0,-1 1 0,3 4-121,-1 1 1,0-1-1,0 1 0,-1-1 0,0 1 1,0 0-1,0 0 0,-1 0 0,-1 10 1,1-16-38,0 13-6668</inkml:trace>
+  <inkml:trace contextRef="#ctx0" brushRef="#br0" timeOffset="2764.64">656 1 24575,'-5'0'0,"-1"0"0,0 0 0,0 0 0,1 1 0,-1 0 0,0 0 0,1 1 0,-1 0 0,1 0 0,-1 0 0,1 1 0,0-1 0,0 1 0,0 0 0,0 1 0,1-1 0,-6 6 0,3-1 0,0 1 0,1 1 0,0-1 0,1 1 0,0 0 0,0 0 0,1 1 0,-4 11 0,7-19 0,-1 1 0,1 0 0,0 0 0,0 0 0,0 0 0,1 0 0,0 0 0,-1 0 0,1 0 0,0 0 0,1 0 0,0 4 0,0-6 0,0-1 0,0 1 0,0-1 0,0 1 0,0-1 0,0 0 0,1 1 0,-1-1 0,0 0 0,1 0 0,-1 0 0,1 0 0,-1 0 0,1 0 0,0-1 0,-1 1 0,1-1 0,0 1 0,-1-1 0,1 1 0,0-1 0,0 0 0,-1 0 0,1 0 0,0 0 0,0 0 0,0 0 0,2-1 0,47-7 0,-44 6 0,0 0 0,0 0 0,1 1 0,-1 0 0,1 1 0,-1-1 0,1 2 0,10 0 0,-16 0 0,1 0 0,-1 1 0,1-1 0,-1 1 0,1-1 0,-1 1 0,0 0 0,0 0 0,0 0 0,0 0 0,0 0 0,0 0 0,0 1 0,-1-1 0,1 1 0,-1-1 0,0 1 0,0-1 0,0 1 0,0 0 0,0-1 0,0 1 0,-1 0 0,1 0 0,-1 3 0,2 11 0,-1 1 0,-2 34 0,0-33 0,1-15 14,-1 1 0,0-1-1,0 1 1,0-1 0,0 0-1,-1 0 1,0 0-1,0 0 1,0 0 0,0 0-1,0 0 1,-1-1 0,0 1-1,0-1 1,0 0 0,0 1-1,0-2 1,-1 1 0,1 0-1,-1-1 1,0 1 0,0-1-1,0 0 1,-8 3 0,-7 2-441,-1 0 0,0-2 1,-38 7-1,43-10-6399</inkml:trace>
+</inkml:ink>
+</file>
+
+<file path=word/ink/ink3.xml><?xml version="1.0" encoding="utf-8"?>
+<inkml:ink xmlns:inkml="http://www.w3.org/2003/InkML">
+  <inkml:definitions>
+    <inkml:context xml:id="ctx0">
+      <inkml:inkSource xml:id="inkSrc0">
+        <inkml:traceFormat>
+          <inkml:channel name="X" type="integer" min="-2.14748E9" max="2.14748E9" units="cm"/>
+          <inkml:channel name="Y" type="integer" min="-2.14748E9" max="2.14748E9" units="cm"/>
+          <inkml:channel name="F" type="integer" max="32767" units="dev"/>
+        </inkml:traceFormat>
+        <inkml:channelProperties>
+          <inkml:channelProperty channel="X" name="resolution" value="1000" units="1/cm"/>
+          <inkml:channelProperty channel="Y" name="resolution" value="1000" units="1/cm"/>
+          <inkml:channelProperty channel="F" name="resolution" value="0" units="1/dev"/>
+        </inkml:channelProperties>
+      </inkml:inkSource>
+      <inkml:timestamp xml:id="ts0" timeString="2021-12-19T14:30:53.958"/>
+    </inkml:context>
+    <inkml:brush xml:id="br0">
+      <inkml:brushProperty name="width" value="0.05" units="cm"/>
+      <inkml:brushProperty name="height" value="0.05" units="cm"/>
+      <inkml:brushProperty name="color" value="#F6630D"/>
+    </inkml:brush>
+  </inkml:definitions>
+  <inkml:trace contextRef="#ctx0" brushRef="#br0">5 59 24575,'0'0'0,"0"0"0,0 0 0,0 0 0,-1 0 0,1 0 0,0 0 0,0 0 0,0 0 0,0 0 0,-1 0 0,1 1 0,0-1 0,0 0 0,0 0 0,0 0 0,-1 0 0,1 0 0,0 0 0,0 0 0,0 0 0,0 0 0,0 1 0,0-1 0,0 0 0,-1 0 0,1 0 0,0 0 0,0 0 0,0 0 0,0 1 0,0-1 0,0 0 0,0 0 0,0 0 0,0 0 0,0 1 0,0-1 0,0 0 0,0 0 0,0 0 0,0 0 0,0 1 0,0-1 0,0 0 0,0 0 0,0 0 0,0 0 0,0 1 0,0-1 0,0 0 0,0 0 0,8 14 0,13 9 0,-21-22 0,15 16 0,-2 0 0,1 1 0,-2 1 0,-1 0 0,0 0 0,-1 1 0,14 42 0,-11-9 0,-5-19 0,20 52 0,-24-76 0,1 0 0,0-1 0,0 1 0,1-1 0,0-1 0,1 1 0,0-1 0,0 0 0,13 11 0,-19-18 0,1 0 0,-1 0 0,1 0 0,-1 0 0,1 0 0,0 0 0,-1 0 0,1-1 0,0 1 0,0-1 0,0 1 0,0-1 0,0 0 0,-1 0 0,1 0 0,0 0 0,0 0 0,0 0 0,0 0 0,0 0 0,0-1 0,-1 1 0,1-1 0,0 0 0,0 1 0,-1-1 0,1 0 0,0 0 0,-1 0 0,1 0 0,-1 0 0,1 0 0,-1-1 0,1 1 0,-1-1 0,0 1 0,0 0 0,1-3 0,7-7 0,-1 0 0,-1-1 0,0 0 0,5-15 0,-7 17 0,48-120 0,-37 86 0,36-73 0,-37 87 153,14-41-1,0 1-1822,-24 60-5156</inkml:trace>
+</inkml:ink>
+</file>
+
+<file path=word/ink/ink4.xml><?xml version="1.0" encoding="utf-8"?>
+<inkml:ink xmlns:inkml="http://www.w3.org/2003/InkML">
+  <inkml:definitions>
+    <inkml:context xml:id="ctx0">
+      <inkml:inkSource xml:id="inkSrc0">
+        <inkml:traceFormat>
+          <inkml:channel name="X" type="integer" min="-2.14748E9" max="2.14748E9" units="cm"/>
+          <inkml:channel name="Y" type="integer" min="-2.14748E9" max="2.14748E9" units="cm"/>
+          <inkml:channel name="F" type="integer" max="32767" units="dev"/>
+        </inkml:traceFormat>
+        <inkml:channelProperties>
+          <inkml:channelProperty channel="X" name="resolution" value="1000" units="1/cm"/>
+          <inkml:channelProperty channel="Y" name="resolution" value="1000" units="1/cm"/>
+          <inkml:channelProperty channel="F" name="resolution" value="0" units="1/dev"/>
+        </inkml:channelProperties>
+      </inkml:inkSource>
+      <inkml:timestamp xml:id="ts0" timeString="2021-12-19T14:28:55.363"/>
+    </inkml:context>
+    <inkml:brush xml:id="br0">
+      <inkml:brushProperty name="width" value="0.05" units="cm"/>
+      <inkml:brushProperty name="height" value="0.05" units="cm"/>
+      <inkml:brushProperty name="color" value="#F6630D"/>
+    </inkml:brush>
+  </inkml:definitions>
+  <inkml:trace contextRef="#ctx0" brushRef="#br0">0 374 24575,'8'-1'0,"1"0"0,-1-1 0,-1 0 0,1-1 0,15-6 0,-16 5 0,1 1 0,0 0 0,0 0 0,0 1 0,0 0 0,1 0 0,8 0 0,-15 2 0,0 1 0,0-1 0,0 1 0,0-1 0,0 1 0,0 0 0,0-1 0,0 1 0,0 0 0,0 1 0,0-1 0,0 0 0,-1 0 0,1 1 0,-1-1 0,1 1 0,-1-1 0,1 1 0,-1 0 0,0-1 0,0 1 0,1 0 0,-2 0 0,1 0 0,0 0 0,0 0 0,0 0 0,-1 0 0,0 0 0,1 0 0,-1 1 0,0 2 0,3 6 0,-1-1 0,-1 1 0,0-1 0,-1 1 0,1 0 0,-2-1 0,0 1 0,0-1 0,-1 1 0,0-1 0,-1 0 0,0 1 0,-1-1 0,0-1 0,0 1 0,-1 0 0,0-1 0,-1 0 0,0 0 0,0-1 0,-13 12 0,-78 72 0,97-92 0,0 0 0,-1 1 0,1-1 0,0 0 0,0 0 0,0 0 0,-1 0 0,1 0 0,0 0 0,0 1 0,0-1 0,-1 0 0,1 0 0,0 0 0,0 1 0,0-1 0,0 0 0,0 0 0,0 0 0,-1 1 0,1-1 0,0 0 0,0 0 0,0 1 0,0-1 0,0 0 0,0 0 0,0 1 0,0-1 0,0 0 0,0 0 0,0 1 0,0-1 0,0 0 0,0 0 0,0 0 0,0 1 0,1-1 0,-1 0 0,0 0 0,0 1 0,0-1 0,0 0 0,0 0 0,0 0 0,1 1 0,-1-1 0,0 0 0,0 0 0,0 0 0,1 0 0,-1 1 0,20 0 0,31-9 0,-47 7 0,16-3-341,0-1 0,0-1-1,31-14 1,-42 16-6485</inkml:trace>
+  <inkml:trace contextRef="#ctx0" brushRef="#br0" timeOffset="1231.82">349 584 24575,'2'-2'0,"2"11"0,3 15 0,-4 8-341,-1 0 0,-1 1-1,-8 62 1,4-82-6485</inkml:trace>
+  <inkml:trace contextRef="#ctx0" brushRef="#br0" timeOffset="3474.36">349 304 24575,'2'6'0,"0"1"0,0-1 0,0 1 0,1-1 0,0 0 0,0 0 0,0 0 0,1 0 0,0-1 0,0 0 0,0 1 0,1-1 0,0-1 0,0 1 0,0-1 0,10 6 0,-15-10 0,1 0 0,0 0 0,-1 0 0,1 0 0,-1 0 0,1 0 0,-1 0 0,1-1 0,0 1 0,-1 0 0,1 0 0,-1-1 0,1 1 0,-1 0 0,1-1 0,-1 1 0,1 0 0,-1-1 0,1 1 0,-1-1 0,0 1 0,1-1 0,-1 1 0,0-1 0,1 1 0,-1-1 0,0 1 0,0-1 0,1 1 0,-1-1 0,0 0 0,0 1 0,0-1 0,0 1 0,0-1 0,0 0 0,0 1 0,0-1 0,0 1 0,0-1 0,0 0 0,1-33 0,-1 31 0,-2-37 0,1 30 0,0 0 0,0 0 0,1 0 0,0-1 0,1 1 0,0 0 0,0 0 0,1 0 0,4-11 0,-5 19 0,-1 1 0,1 0 0,-1 0 0,1 0 0,0-1 0,-1 1 0,1 0 0,0 0 0,0 0 0,0 0 0,-1 0 0,1 0 0,0 0 0,0 1 0,1-1 0,-1 0 0,0 0 0,0 1 0,0-1 0,0 1 0,1-1 0,1 0 0,-1 1 0,-1 1 0,0-1 0,0 0 0,1 1 0,-1-1 0,0 1 0,0-1 0,0 1 0,0 0 0,0 0 0,0-1 0,0 1 0,0 0 0,0 0 0,0 0 0,0 0 0,0 0 0,1 2 0,4 8 0,1 0 0,-2 0 0,8 21 0,-9-22 0,45 131 0,-29-77 0,7 49-1365,-23-101-5461</inkml:trace>
+  <inkml:trace contextRef="#ctx0" brushRef="#br0" timeOffset="5268.75">573 179 24575,'-11'-24'0,"10"24"0,0-1 0,0 0 0,0 0 0,1 0 0,-1 0 0,0 0 0,0 0 0,1 0 0,-1 0 0,0 0 0,1 0 0,-1 0 0,1 0 0,0-1 0,-1 1 0,1 0 0,0 0 0,0 0 0,0-1 0,0 1 0,0 0 0,0 0 0,0-1 0,0 1 0,0 0 0,0 0 0,1 0 0,-1-1 0,0 1 0,1 0 0,-1 0 0,1 0 0,0 0 0,-1 0 0,1 0 0,1-2 0,1 1 0,1-1 0,-1 1 0,1 0 0,0 0 0,0 1 0,0-1 0,-1 1 0,2-1 0,-1 1 0,0 0 0,0 1 0,7-1 0,58 0 0,-47 1 0,12-1 0,-20 0 0,1 1 0,-1 0 0,27 5 0,-53 34 0,8 3 0,2 1 0,2-1 0,5 48 0,21 2 0,-25-84 12,1 11-288,-1 1 1,0 0 0,-1-1-1,-5 33 1,2-41-6551</inkml:trace>
+  <inkml:trace contextRef="#ctx0" brushRef="#br0" timeOffset="6310.58">714 347 24575,'0'-2'0,"4"-2"0,5 2 0,2-1 0,3 2 0,0 0 0,1 0 0,-3 1-8191</inkml:trace>
+  <inkml:trace contextRef="#ctx0" brushRef="#br0" timeOffset="8976.95">978 123 24575,'0'213'0,"0"-212"0,0 0 0,0 0 0,0 0 0,0 0 0,0 0 0,1 0 0,-1 0 0,0 0 0,1 0 0,-1-1 0,0 1 0,1 0 0,-1 0 0,1 0 0,-1 0 0,1 0 0,0-1 0,-1 1 0,1 0 0,0 0 0,0-1 0,0 1 0,-1-1 0,1 1 0,0 0 0,0-1 0,0 0 0,0 1 0,0-1 0,0 0 0,0 1 0,0-1 0,0 0 0,0 0 0,0 0 0,0 0 0,0 0 0,0 0 0,0 0 0,1 0 0,53-16 0,-13 4 0,-39 12 0,0-1 0,-1 1 0,1 0 0,0 0 0,0 0 0,-1 1 0,1-1 0,0 1 0,-1-1 0,1 1 0,-1 0 0,1 0 0,-1 0 0,1 1 0,-1-1 0,0 0 0,1 1 0,-1-1 0,0 1 0,0 0 0,0 0 0,1 2 0,0 0 0,-1-1 0,0 1 0,0 0 0,-1 1 0,1-1 0,-1 0 0,0 0 0,0 1 0,0-1 0,-1 0 0,1 1 0,-1 5 0,-1 3 0,0 1 0,0-1 0,-2 0 0,1 0 0,-2-1 0,0 1 0,0-1 0,-8 16 0,8-22-85,1 1 0,-1-1-1,-1 0 1,1-1 0,-1 1-1,0-1 1,0 0 0,-1 0-1,1 0 1,-1-1 0,0 0-1,-1 0 1,1 0 0,0-1-1,-12 4 1,6-2-6741</inkml:trace>
+  <inkml:trace contextRef="#ctx0" brushRef="#br0" timeOffset="10646.33">951 81 24575,'2'0'0,"4"-3"0,0-2 0,2-1 0,2-2 0,1 1 0,2 1 0,0-1 0,1 2 0,1 1 0,-3-2 0,-1 1 0,0 2 0,-2-5 0,0 0 0</inkml:trace>
+</inkml:ink>
+</file>
+
+<file path=word/ink/ink5.xml><?xml version="1.0" encoding="utf-8"?>
+<inkml:ink xmlns:inkml="http://www.w3.org/2003/InkML">
+  <inkml:definitions>
+    <inkml:context xml:id="ctx0">
+      <inkml:inkSource xml:id="inkSrc0">
+        <inkml:traceFormat>
+          <inkml:channel name="X" type="integer" min="-2.14748E9" max="2.14748E9" units="cm"/>
+          <inkml:channel name="Y" type="integer" min="-2.14748E9" max="2.14748E9" units="cm"/>
+          <inkml:channel name="F" type="integer" max="32767" units="dev"/>
+        </inkml:traceFormat>
+        <inkml:channelProperties>
+          <inkml:channelProperty channel="X" name="resolution" value="1000" units="1/cm"/>
+          <inkml:channelProperty channel="Y" name="resolution" value="1000" units="1/cm"/>
+          <inkml:channelProperty channel="F" name="resolution" value="0" units="1/dev"/>
+        </inkml:channelProperties>
+      </inkml:inkSource>
+      <inkml:timestamp xml:id="ts0" timeString="2021-12-19T14:28:07.717"/>
+    </inkml:context>
+    <inkml:brush xml:id="br0">
+      <inkml:brushProperty name="width" value="0.05" units="cm"/>
+      <inkml:brushProperty name="height" value="0.05" units="cm"/>
+      <inkml:brushProperty name="color" value="#F6630D"/>
+    </inkml:brush>
+  </inkml:definitions>
+  <inkml:trace contextRef="#ctx0" brushRef="#br0">0 314 24575,'0'292'-1365,"0"-279"-5461</inkml:trace>
+  <inkml:trace contextRef="#ctx0" brushRef="#br0" timeOffset="1962.88">183 494 24575,'0'2'0,"0"4"0,-3 5 0,-2 0 0,-4 2 0,-2 2 0,-1 2 0,0 0 0,1-3 0,2-1 0,2-3-8191</inkml:trace>
+  <inkml:trace contextRef="#ctx0" brushRef="#br0" timeOffset="4500.67">420 201 24575,'-1'7'0,"-1"-1"0,0 1 0,0-1 0,0 0 0,-1 0 0,0 0 0,0 0 0,-1 0 0,1 0 0,-1-1 0,-7 8 0,-19 33 0,21-28 0,1 0 0,1 1 0,1 0 0,1 0 0,-3 20 0,8-33 0,-1-1 0,1 0 0,0 1 0,0-1 0,1 1 0,0-1 0,0 0 0,0 0 0,0 1 0,1-1 0,0 0 0,0 0 0,1 0 0,-1-1 0,1 1 0,0-1 0,0 1 0,0-1 0,1 0 0,-1 0 0,1 0 0,0-1 0,7 5 0,-5-3 0,1-1 0,0 1 0,0-2 0,1 1 0,-1-1 0,1 0 0,-1-1 0,1 0 0,0 0 0,0 0 0,0-1 0,11 0 0,-16-1 0,0 0 0,0 0 0,0-1 0,0 1 0,0-1 0,-1 0 0,1 0 0,0 0 0,0 0 0,-1 0 0,1 0 0,-1-1 0,1 0 0,-1 1 0,1-1 0,-1 0 0,0 0 0,0 0 0,0 0 0,0-1 0,-1 1 0,1 0 0,0-1 0,-1 1 0,0-1 0,1 0 0,-1 1 0,0-1 0,0 0 0,-1 0 0,1 0 0,-1 1 0,1-1 0,-1 0 0,0 0 0,0-5 0,0 4 11,0 1 0,0 0 0,0 0 0,0 0-1,0-1 1,0 1 0,-1 0 0,0 0 0,0 0-1,0 0 1,0 0 0,0 0 0,0 0 0,-1 0 0,1 0-1,-1 0 1,0 1 0,0-1 0,0 1 0,0-1 0,0 1-1,-1 0 1,1 0 0,-1 0 0,1 0 0,-1 0-1,0 1 1,0-1 0,0 1 0,-4-2 0,-6 0-174,0 1 1,1 0 0,-2 0 0,1 2-1,0 0 1,-13 1 0,9-1-403,5 1-6261</inkml:trace>
+  <inkml:trace contextRef="#ctx0" brushRef="#br0" timeOffset="6665.58">684 159 24575,'-14'266'0,"16"-246"0,3-30 0,-4 6 0,0 0 0,0 0 0,1 0 0,0 1 0,0-1 0,0 1 0,0-1 0,0 1 0,6-6 0,1 4 0,1 0 0,-1 0 0,1 1 0,0 0 0,1 1 0,-1 0 0,0 0 0,1 1 0,13 0 0,-22 2 0,1 0 0,0 1 0,-1 0 0,1-1 0,-1 1 0,1 0 0,-1 0 0,1 0 0,-1 1 0,0-1 0,1 0 0,-1 1 0,0 0 0,0-1 0,0 1 0,0 0 0,-1 0 0,1 0 0,0 0 0,-1 0 0,1 1 0,-1-1 0,0 0 0,0 1 0,0-1 0,0 1 0,0-1 0,0 1 0,0 3 0,2 6 0,0 0 0,-1 0 0,0 1 0,-1 23 0,0-29 0,-1 1 0,-1 0 0,0-1 0,0 1 0,0 0 0,-1-1 0,-5 15 0,5-18 0,-1 1 0,0-1 0,0 0 0,-1 0 0,1 0 0,-1 0 0,0 0 0,0-1 0,0 0 0,0 0 0,-1 0 0,-6 3 0,-7 5-341,0-2 0,0 0-1,-34 11 1,37-17-6485</inkml:trace>
+  <inkml:trace contextRef="#ctx0" brushRef="#br0" timeOffset="8040.99">671 102 24575,'0'-3'0,"2"0"0,3-2 0,4-1 0,2-1 0,1 1 0,2 0 0,0 3 0,-2-4 0,0-1 0,-1 2 0,1 1 0,1-1 0,0 1 0,0-1 0,1 0 0,2-1 0,-1 1-8191</inkml:trace>
+</inkml:ink>
+</file>
+
+<file path=word/ink/ink6.xml><?xml version="1.0" encoding="utf-8"?>
+<inkml:ink xmlns:inkml="http://www.w3.org/2003/InkML">
+  <inkml:definitions>
+    <inkml:context xml:id="ctx0">
+      <inkml:inkSource xml:id="inkSrc0">
+        <inkml:traceFormat>
+          <inkml:channel name="X" type="integer" min="-2.14748E9" max="2.14748E9" units="cm"/>
+          <inkml:channel name="Y" type="integer" min="-2.14748E9" max="2.14748E9" units="cm"/>
+          <inkml:channel name="F" type="integer" max="32767" units="dev"/>
+        </inkml:traceFormat>
+        <inkml:channelProperties>
+          <inkml:channelProperty channel="X" name="resolution" value="1000" units="1/cm"/>
+          <inkml:channelProperty channel="Y" name="resolution" value="1000" units="1/cm"/>
+          <inkml:channelProperty channel="F" name="resolution" value="0" units="1/dev"/>
+        </inkml:channelProperties>
+      </inkml:inkSource>
+      <inkml:timestamp xml:id="ts0" timeString="2021-12-19T14:27:42.655"/>
+    </inkml:context>
+    <inkml:brush xml:id="br0">
+      <inkml:brushProperty name="width" value="0.05" units="cm"/>
+      <inkml:brushProperty name="height" value="0.05" units="cm"/>
+      <inkml:brushProperty name="color" value="#F6630D"/>
+    </inkml:brush>
+  </inkml:definitions>
+  <inkml:trace contextRef="#ctx0" brushRef="#br0">160 299 24575,'-35'-2'0,"25"1"0,-1 0 0,1 1 0,-1 0 0,1 1 0,0 0 0,-1 0 0,-16 5 0,25-4 0,0 0 0,0 0 0,0 0 0,0 0 0,0 1 0,1-1 0,-1 0 0,1 1 0,0-1 0,-1 1 0,1 0 0,0-1 0,0 1 0,1 0 0,-1-1 0,1 1 0,-1 0 0,1 0 0,0 0 0,0 0 0,0-1 0,1 5 0,-1 4 0,1 0 0,0 0 0,0 0 0,6 17 0,-5-24 0,0-1 0,0 0 0,0 0 0,1 0 0,0 0 0,-1 0 0,1 0 0,0-1 0,0 1 0,1-1 0,-1 0 0,0 0 0,1 0 0,-1 0 0,1-1 0,0 1 0,-1-1 0,1 0 0,0 0 0,0-1 0,0 1 0,0-1 0,0 0 0,0 0 0,4 0 0,-3 0 0,-1 0 0,1 0 0,-1 0 0,1 0 0,-1-1 0,0 0 0,1 0 0,-1 0 0,0 0 0,0-1 0,0 1 0,0-1 0,0 0 0,0-1 0,0 1 0,0 0 0,-1-1 0,0 0 0,1 0 0,-1 0 0,0-1 0,2-2 0,-3 4 15,-1 0 0,0 0 0,0-1 0,0 1-1,-1 0 1,1 0 0,0 0 0,-1-1 0,1 1 0,-1 0-1,0 0 1,0-1 0,0 1 0,0 0 0,0-1 0,-1 1 0,1 0-1,0 0 1,-1-1 0,0 1 0,0 0 0,-1-3 0,0 2-137,-1 1 0,1-1 0,-1 1 0,1 0 0,-1 0 0,0 0 0,0 0 0,0 0 0,0 1 1,0-1-1,-1 1 0,1 0 0,-6-2 0,0 0-6704</inkml:trace>
+  <inkml:trace contextRef="#ctx0" brushRef="#br0" timeOffset="1020.38">271 426 24575,'0'2'0,"0"4"0,0 2 0,0 6 0,0 1 0,-3 4 0,-2 1 0,-4 0 0,0-2 0,0-1 0,-2-4 0,2-4-8191</inkml:trace>
+  <inkml:trace contextRef="#ctx0" brushRef="#br0" timeOffset="3649.43">439 411 24575,'-6'0'0,"0"0"0,1 0 0,-1 0 0,1-1 0,-1 0 0,1 0 0,-1-1 0,1 1 0,0-1 0,-1 0 0,1-1 0,0 1 0,-5-5 0,7 5 0,0-1 0,0-1 0,0 1 0,1 0 0,-1-1 0,1 1 0,0-1 0,0 0 0,0 0 0,0 0 0,1 0 0,-1 0 0,1 0 0,0 0 0,0 0 0,1-1 0,-1-7 0,1 9 0,0 0 0,0 0 0,0 0 0,0 0 0,0 0 0,1 0 0,-1 0 0,1 0 0,0 0 0,0 0 0,0 0 0,0 0 0,1 1 0,-1-1 0,1 0 0,0 1 0,-1-1 0,1 1 0,0 0 0,0-1 0,1 1 0,-1 0 0,0 1 0,1-1 0,-1 0 0,1 0 0,0 1 0,5-2 0,0 0 0,1 0 0,-1 1 0,1 0 0,0 1 0,0 0 0,-1 0 0,1 1 0,0 0 0,10 2 0,-18-2 0,0 0 0,1 1 0,-1-1 0,0 0 0,0 1 0,1-1 0,-1 1 0,0 0 0,0-1 0,0 1 0,0 0 0,0 0 0,0-1 0,0 1 0,0 0 0,0 0 0,0 0 0,0 0 0,-1 0 0,1 1 0,0-1 0,0 2 0,7 38 0,-14 38 0,5-72 0,0 1 0,-1-1 0,0 0 0,0 0 0,-1 0 0,0 0 0,0 0 0,-1-1 0,0 1 0,0-1 0,0 0 0,-1 0 0,1-1 0,-1 1 0,-1-1 0,-9 8 0,14-13 0,0 1 0,0-1 0,0 0 0,0 1 0,1-1 0,-1 1 0,0-1 0,0 1 0,0 0 0,1-1 0,-1 1 0,1 0 0,-1-1 0,0 1 0,1 0 0,-1 0 0,1-1 0,-1 1 0,1 0 0,0 0 0,-1 0 0,1 0 0,0 0 0,0 0 0,-1 0 0,1 0 0,0 0 0,0-1 0,0 1 0,0 0 0,0 0 0,1 0 0,-1 0 0,0 0 0,0 0 0,0 0 0,1 0 0,-1 0 0,1 0 0,-1-1 0,1 1 0,-1 0 0,1 0 0,-1-1 0,1 1 0,-1 0 0,1 0 0,0-1 0,0 1 0,2 1 0,1 0 0,-1 0 0,0 0 0,1-1 0,-1 0 0,1 1 0,0-1 0,-1-1 0,1 1 0,0 0 0,3-1 0,0 0 0,0 1 0,0-1 0,0 0 0,1 0 0,-1-1 0,0 0 0,0 0 0,10-4 0,-15 4 0,0 0 0,0-1 0,0 1 0,0-1 0,0 1 0,0-1 0,-1 0 0,1 0 0,-1 0 0,1 0 0,-1 0 0,0 0 0,0 0 0,0 0 0,0-1 0,0 1 0,0 0 0,0-1 0,-1 1 0,1 0 0,-1-1 0,0 1 0,0-1 0,0 1 0,0-4 0,0 4 12,1 0-1,-1 0 0,0 1 1,0-1-1,0 0 1,0 0-1,-1 0 0,1 0 1,0 0-1,-1 0 0,1 1 1,-1-1-1,0 0 1,0 0-1,1 1 0,-1-1 1,0 1-1,0-1 0,-1 0 1,1 1-1,0 0 1,0-1-1,-1 1 0,1 0 1,-1 0-1,1 0 0,-1 0 1,1 0-1,-3-1 1,-2 0-226,-1 1 1,1 0 0,0 0-1,-1 0 1,1 1 0,-1 0-1,-8 1 1,2 0-6613</inkml:trace>
+  <inkml:trace contextRef="#ctx0" brushRef="#br0" timeOffset="5906.68">605 228 24575,'1'-2'0,"-1"0"0,0 0 0,1 0 0,0 0 0,-1 0 0,1 0 0,0 0 0,0 0 0,0 0 0,0 0 0,0 0 0,1 0 0,-1 1 0,0-1 0,1 1 0,-1-1 0,1 1 0,0-1 0,0 1 0,-1 0 0,1 0 0,0 0 0,0 0 0,0 0 0,0 0 0,0 1 0,0-1 0,0 1 0,0-1 0,0 1 0,1 0 0,-1 0 0,0 0 0,2 0 0,-1 0 0,-1-1 0,0 1 0,1 0 0,-1 0 0,0 1 0,1-1 0,-1 1 0,0-1 0,0 1 0,1-1 0,-1 1 0,0 0 0,0 0 0,0 0 0,0 1 0,0-1 0,0 0 0,0 1 0,0-1 0,-1 1 0,1 0 0,-1-1 0,1 1 0,-1 0 0,1 0 0,-1 0 0,0 0 0,0 0 0,0 0 0,0 0 0,0 1 0,0 2 0,1 11 0,-1-1 0,-1 0 0,0 1 0,-1-1 0,-1 0 0,0 1 0,-1-1 0,-1 0 0,-8 21 0,11-34 7,0-1 0,0 1 1,1-1-1,-1 1 0,1-1 0,-1 1 0,1-1 0,0 1 0,0-1 0,-1 1 0,1 0 1,0-1-1,0 1 0,1-1 0,-1 1 0,0 0 0,0-1 0,1 1 0,-1-1 0,1 1 1,-1-1-1,1 1 0,0-1 0,0 0 0,-1 1 0,1-1 0,0 0 0,0 0 0,0 1 1,1-1-1,-1 0 0,0 0 0,0 0 0,0 0 0,1 0 0,-1-1 0,1 1 0,-1 0 1,1 0-1,-1-1 0,1 1 0,-1-1 0,1 0 0,-1 1 0,1-1 0,-1 0 0,3 0 1,0 1-103,1-1 0,-1 0 0,0 0 0,0 0 1,0-1-1,0 1 0,0-1 0,1 0 0,-1 0 0,-1 0 1,1-1-1,0 1 0,0-1 0,0 0 0,-1 0 1,1-1-1,5-4 0,-3-1-6731</inkml:trace>
+  <inkml:trace contextRef="#ctx0" brushRef="#br0" timeOffset="8195.6">885 119 24575,'1'33'0,"0"42"0,-1-71 0,0 1 0,-1-1 0,0 0 0,1 0 0,-1 0 0,-1 0 0,1 0 0,0 0 0,-1 0 0,0 0 0,0 0 0,0-1 0,-4 5 0,9-10 0,0-1 0,1 1 0,-1 0 0,1 0 0,-1 0 0,1 0 0,0 1 0,0 0 0,0 0 0,0 0 0,0 0 0,0 0 0,4 0 0,-5 1 0,-1 0 0,0-1 0,1 1 0,-1 0 0,0 1 0,1-1 0,-1 0 0,1 1 0,-1-1 0,0 1 0,0 0 0,1-1 0,-1 1 0,0 0 0,0 0 0,0 1 0,0-1 0,0 0 0,0 1 0,0-1 0,0 1 0,2 3 0,0 3 0,0 0 0,0 0 0,-1 1 0,0-1 0,-1 1 0,0-1 0,0 1 0,-1 0 0,0 0 0,-1 0 0,0 0 0,-1 12 0,1-17 0,-1 0 0,1 0 0,-1 0 0,0 0 0,0 0 0,0 0 0,-1 0 0,1 0 0,-1-1 0,0 1 0,0-1 0,0 1 0,-1-1 0,1 0 0,-1 0 0,0 0 0,0 0 0,0 0 0,0 0 0,0-1 0,-1 0 0,1 1 0,-1-1 0,1-1 0,-1 1 0,0 0 0,-7 1 0,-29 13 332,35-13-574,0-1-1,0 1 1,-1-1-1,1 0 1,-1-1-1,-10 3 1,4-4-6584</inkml:trace>
+  <inkml:trace contextRef="#ctx0" brushRef="#br0" timeOffset="9449.59">900 77 24575,'2'-3'0,"6"-2"0,4-4 0,2 1 0,1 1 0,-1-1 0,-2-1 0,0 1 0,0 2 0,1 2 0,0-1 0,-2 0-8191</inkml:trace>
+</inkml:ink>
+</file>
+
+<file path=word/ink/ink7.xml><?xml version="1.0" encoding="utf-8"?>
+<inkml:ink xmlns:inkml="http://www.w3.org/2003/InkML">
+  <inkml:definitions>
+    <inkml:context xml:id="ctx0">
+      <inkml:inkSource xml:id="inkSrc0">
+        <inkml:traceFormat>
+          <inkml:channel name="X" type="integer" min="-2.14748E9" max="2.14748E9" units="cm"/>
+          <inkml:channel name="Y" type="integer" min="-2.14748E9" max="2.14748E9" units="cm"/>
+          <inkml:channel name="F" type="integer" max="32767" units="dev"/>
+        </inkml:traceFormat>
+        <inkml:channelProperties>
+          <inkml:channelProperty channel="X" name="resolution" value="1000" units="1/cm"/>
+          <inkml:channelProperty channel="Y" name="resolution" value="1000" units="1/cm"/>
+          <inkml:channelProperty channel="F" name="resolution" value="0" units="1/dev"/>
+        </inkml:channelProperties>
+      </inkml:inkSource>
+      <inkml:timestamp xml:id="ts0" timeString="2021-12-19T14:26:56.776"/>
+    </inkml:context>
+    <inkml:brush xml:id="br0">
+      <inkml:brushProperty name="width" value="0.05" units="cm"/>
+      <inkml:brushProperty name="height" value="0.05" units="cm"/>
+      <inkml:brushProperty name="color" value="#F6630D"/>
+    </inkml:brush>
+  </inkml:definitions>
+  <inkml:trace contextRef="#ctx0" brushRef="#br0">0 76 24575,'4'-1'0,"0"-1"0,0 0 0,0 1 0,0-2 0,0 1 0,0 0 0,-1-1 0,7-5 0,10-6 0,-12 10 0,1 0 0,0 1 0,0 1 0,0-1 0,1 1 0,-1 1 0,0-1 0,1 2 0,-1-1 0,1 2 0,-1-1 0,1 1 0,17 4 0,-24-3 0,0 0 0,-1 0 0,1 1 0,-1-1 0,0 0 0,0 1 0,0 0 0,0 0 0,0-1 0,0 1 0,-1 0 0,1 0 0,-1 0 0,0 1 0,0-1 0,0 0 0,-1 0 0,1 1 0,-1-1 0,1 0 0,-1 1 0,-1 5 0,2 5 0,-2 0 0,0 0 0,0 0 0,-5 15 0,5-24 0,0 1 0,-1 0 0,0-1 0,-1 0 0,1 1 0,-1-1 0,0 0 0,0 0 0,-1-1 0,1 1 0,-1-1 0,-5 5 0,-2 0 0,-1 0 0,-1-1 0,-18 10 0,23-13 0,-10 9 0,19-13 0,-1-1 0,0 0 0,0 1 0,0-1 0,0 0 0,0 0 0,0 1 0,0-1 0,0 0 0,1 1 0,-1-1 0,0 0 0,0 0 0,0 1 0,1-1 0,-1 0 0,0 0 0,0 0 0,1 1 0,-1-1 0,0 0 0,0 0 0,1 0 0,-1 0 0,0 0 0,0 0 0,1 1 0,-1-1 0,0 0 0,1 0 0,-1 0 0,0 0 0,1 0 0,-1 0 0,0 0 0,1 0 0,3 0 0,0 0 0,0 0 0,1 0 0,-1-1 0,0 0 0,0 1 0,0-1 0,7-3 0,2-2 0,-6 2 0,0 1 0,0-1 0,1 1 0,-1 1 0,10-2 0,-16 3 0,0 1 0,0 0 0,1 0 0,-1 0 0,0 0 0,0 0 0,0 0 0,1 0 0,-1 1 0,0-1 0,0 0 0,0 0 0,0 1 0,0-1 0,1 1 0,-1-1 0,0 1 0,0 0 0,0-1 0,0 1 0,0 0 0,-1 0 0,1 0 0,0-1 0,0 1 0,0 0 0,-1 0 0,1 0 0,0 0 0,-1 0 0,1 1 0,-1-1 0,0 0 0,1 0 0,-1 0 0,0 0 0,1 1 0,-1-1 0,0 0 0,0 2 0,2 20 0,0-1 0,-2 1 0,-3 30 0,2-43 0,0 0 0,-1 0 0,0 0 0,-1 0 0,0-1 0,0 1 0,-1-1 0,-1 0 0,-10 17 0,11-21 29,-1-1-1,1 1 1,-1-1-1,0 0 0,-1-1 1,1 1-1,-1-1 1,1 0-1,-1-1 1,0 1-1,-11 2 1,3-1-456,-1-1 0,0 0 1,-27 1-1,30-4-6399</inkml:trace>
+  <inkml:trace contextRef="#ctx0" brushRef="#br0" timeOffset="1744.51">362 397 24575,'0'3'0,"0"5"0,0 3 0,0 6 0,-2-1 0,-4-1 0,-2 0 0,-1-1 0,0 0 0,0 0 0,3-2-8191</inkml:trace>
+  <inkml:trace contextRef="#ctx0" brushRef="#br0" timeOffset="3706.94">404 132 24575,'2'-2'0,"25"-25"0,2 0 0,40-29 0,-64 53 0,0 0 0,0 1 0,0 0 0,0 0 0,0 0 0,0 1 0,0-1 0,1 1 0,-1 1 0,0-1 0,1 1 0,6 0 0,-10 0 0,0 0 0,0 0 0,1 0 0,-1 1 0,0-1 0,0 1 0,0-1 0,0 1 0,0 0 0,0 0 0,0 0 0,0 0 0,0 0 0,0 0 0,0 1 0,0-1 0,-1 1 0,1-1 0,-1 1 0,1 0 0,-1-1 0,0 1 0,1 0 0,-1 0 0,0 0 0,0 0 0,0 0 0,-1 0 0,1 0 0,1 4 0,0 9 0,2 6 0,0 0 0,-2 0 0,0 39 0,-2-55 0,-1 0 0,1 0 0,-1 0 0,0 0 0,-1 0 0,1-1 0,-1 1 0,0 0 0,0-1 0,0 1 0,0-1 0,-1 0 0,0 0 0,0 0 0,0 0 0,0 0 0,-1-1 0,0 1 0,1-1 0,-1 0 0,-8 5 0,-1 2 0,18-3 0,36-2 0,-37-5 0,1 0 0,0 0 0,0 1 0,-1 0 0,1 0 0,0 0 0,4 2 0,-6 0 0,-2 1 0,1-1 0,0 0 0,-1 1 0,1 0 0,-1-1 0,0 1 0,0 0 0,0-1 0,-1 1 0,0 0 0,1 0 0,-1 0 0,-1 7 0,-7 55 0,6-60 23,0 0-1,-1 0 1,0 0-1,0 0 0,0 0 1,-1 0-1,0-1 1,0 1-1,0-1 1,0 0-1,-1-1 0,0 1 1,-10 6-1,-8 5-221,-1-1-1,-26 12 0,13-8-880,18-8-5746</inkml:trace>
+  <inkml:trace contextRef="#ctx0" brushRef="#br0" timeOffset="5593.45">880 313 24575,'-2'44'0,"0"-31"0,2 0 0,-1 1 0,1-1 0,1 0 0,1 0 0,3 16 0,-5-28 0,0 0 0,1 0 0,-1 0 0,1 0 0,-1 0 0,1 0 0,-1-1 0,1 1 0,0 0 0,-1 0 0,1-1 0,0 1 0,-1 0 0,1-1 0,0 1 0,0 0 0,0-1 0,0 1 0,-1-1 0,1 0 0,0 1 0,0-1 0,0 0 0,0 1 0,0-1 0,2 0 0,0 0 0,0 0 0,0 0 0,0-1 0,-1 1 0,1-1 0,0 0 0,0 0 0,0 0 0,3-2 0,-1 0 0,0 1 0,0-1 0,-1 0 0,1 0 0,-1-1 0,0 1 0,0-1 0,0 0 0,-1 0 0,5-6 0,48-102-1365,-52 101-5461</inkml:trace>
+</inkml:ink>
+</file>
+
+<file path=word/ink/ink8.xml><?xml version="1.0" encoding="utf-8"?>
+<inkml:ink xmlns:inkml="http://www.w3.org/2003/InkML">
+  <inkml:definitions>
+    <inkml:context xml:id="ctx0">
+      <inkml:inkSource xml:id="inkSrc0">
+        <inkml:traceFormat>
+          <inkml:channel name="X" type="integer" min="-2.14748E9" max="2.14748E9" units="cm"/>
+          <inkml:channel name="Y" type="integer" min="-2.14748E9" max="2.14748E9" units="cm"/>
+          <inkml:channel name="F" type="integer" max="32767" units="dev"/>
+        </inkml:traceFormat>
+        <inkml:channelProperties>
+          <inkml:channelProperty channel="X" name="resolution" value="1000" units="1/cm"/>
+          <inkml:channelProperty channel="Y" name="resolution" value="1000" units="1/cm"/>
+          <inkml:channelProperty channel="F" name="resolution" value="0" units="1/dev"/>
+        </inkml:channelProperties>
+      </inkml:inkSource>
+      <inkml:timestamp xml:id="ts0" timeString="2021-12-19T14:26:51.114"/>
+    </inkml:context>
+    <inkml:brush xml:id="br0">
+      <inkml:brushProperty name="width" value="0.05" units="cm"/>
+      <inkml:brushProperty name="height" value="0.05" units="cm"/>
+      <inkml:brushProperty name="color" value="#F6630D"/>
+    </inkml:brush>
+  </inkml:definitions>
+  <inkml:trace contextRef="#ctx0" brushRef="#br0">144 1 24575,'-7'0'0,"0"0"0,0 0 0,0 1 0,1 0 0,-1 0 0,0 1 0,0-1 0,1 2 0,-1-1 0,1 1 0,0 0 0,-1 0 0,-8 7 0,11-7 0,0 1 0,1 0 0,-1 0 0,1 0 0,0 0 0,0 1 0,1-1 0,-1 1 0,1 0 0,0 0 0,1-1 0,-1 1 0,1 1 0,0-1 0,0 0 0,0 0 0,1 0 0,0 9 0,-1-1 0,1-6 0,0 0 0,0-1 0,0 1 0,1 0 0,-1 0 0,2-1 0,1 8 0,-2-12 0,0 0 0,0 0 0,0-1 0,1 1 0,-1 0 0,0-1 0,1 1 0,-1-1 0,1 0 0,0 1 0,-1-1 0,1 0 0,0 0 0,-1 0 0,1 0 0,0 0 0,0-1 0,0 1 0,0 0 0,0-1 0,0 0 0,0 1 0,0-1 0,0 0 0,0 0 0,0 0 0,4-1 0,4 1 0,-1 0 0,1 0 0,-1-1 0,1-1 0,-1 0 0,12-3 0,-19 4 0,1 0 0,-1-1 0,0 1 0,1-1 0,-1 1 0,0-1 0,0 0 0,0 0 0,0 0 0,0 0 0,-1 0 0,1 0 0,0 0 0,-1-1 0,0 1 0,1 0 0,-1-1 0,0 1 0,-1-1 0,1 0 0,0 1 0,-1-1 0,1 0 0,-1 1 0,0-1 0,0-3 0,1-5-170,0 1-1,-1-1 0,-1 1 1,1 0-1,-2-1 0,1 1 1,-7-20-1,2 18-6655</inkml:trace>
+  <inkml:trace contextRef="#ctx0" brushRef="#br0" timeOffset="2082.61">310 126 24575,'0'5'0,"1"0"0,0 0 0,0 0 0,0-1 0,1 1 0,0 0 0,-1-1 0,2 1 0,-1-1 0,0 1 0,1-1 0,0 0 0,0 0 0,4 4 0,4 3 0,0 1 0,1-2 0,14 10 0,-26-20 0,1 1 0,0-1 0,-1 0 0,1 0 0,0 1 0,0-1 0,0 0 0,-1 0 0,1 0 0,0 0 0,0 0 0,-1 0 0,1 0 0,0 0 0,0-1 0,0 1 0,-1 0 0,1 0 0,0-1 0,0 1 0,-1 0 0,1-1 0,0 1 0,-1-1 0,1 1 0,-1-1 0,1 1 0,0-1 0,-1 1 0,1-1 0,-1 1 0,1-1 0,-1 0 0,0 1 0,1-1 0,-1 0 0,0 0 0,1 1 0,-1-1 0,0 0 0,0 0 0,1 0 0,15-44 0,-13 35 0,2-6-273,1 1 0,0 0 0,1 0 0,14-21 0,-10 21-6553</inkml:trace>
+</inkml:ink>
+</file>
+
 <file path=word/theme/theme1.xml><?xml version="1.0" encoding="utf-8"?>
 <a:theme xmlns:a="http://schemas.openxmlformats.org/drawingml/2006/main" name="Office Theme">
   <a:themeElements>
@@ -2788,4 +3509,16 @@
   </a:objectDefaults>
   <a:extraClrSchemeLst/>
 </a:theme>
+</file>
+
+<file path=customXml/item1.xml><?xml version="1.0" encoding="utf-8"?>
+<b:Sources xmlns:b="http://schemas.openxmlformats.org/officeDocument/2006/bibliography" xmlns="http://schemas.openxmlformats.org/officeDocument/2006/bibliography" SelectedStyle="\APASixthEditionOfficeOnline.xsl" StyleName="APA" Version="6"/>
+</file>
+
+<file path=customXml/itemProps1.xml><?xml version="1.0" encoding="utf-8"?>
+<ds:datastoreItem xmlns:ds="http://schemas.openxmlformats.org/officeDocument/2006/customXml" ds:itemID="{5535CB8C-24CB-48F5-B53D-886D3E38CE76}">
+  <ds:schemaRefs>
+    <ds:schemaRef ds:uri="http://schemas.openxmlformats.org/officeDocument/2006/bibliography"/>
+  </ds:schemaRefs>
+</ds:datastoreItem>
 </file>
</xml_diff>